<commit_message>
Añadiendo nuevos archivos de documentación
</commit_message>
<xml_diff>
--- a/DOCUMENTACION/DEFINICIÓN Y TECNOLOGIAS A USAR DEL PROYECTO/DEFINICIÓN PROYECTO - CoolSound.docx
+++ b/DOCUMENTACION/DEFINICIÓN Y TECNOLOGIAS A USAR DEL PROYECTO/DEFINICIÓN PROYECTO - CoolSound.docx
@@ -66,21 +66,7 @@
           <w:sz w:val="24"/>
           <w:szCs w:val="24"/>
         </w:rPr>
-        <w:t>La página constara de diferentes pantallas donde iremos implementando todas las</w:t>
-      </w:r>
-      <w:r>
-        <w:rPr>
-          <w:sz w:val="24"/>
-          <w:szCs w:val="24"/>
-        </w:rPr>
-        <w:t xml:space="preserve"> </w:t>
-      </w:r>
-      <w:r>
-        <w:rPr>
-          <w:sz w:val="24"/>
-          <w:szCs w:val="24"/>
-        </w:rPr>
-        <w:t>funcionalidades.</w:t>
+        <w:t>La aplicación tendrá una serie de usuarios, que pueden ser de dos tipos: administrador y usuario normal.</w:t>
       </w:r>
     </w:p>
     <w:p>
@@ -95,35 +81,28 @@
           <w:sz w:val="24"/>
           <w:szCs w:val="24"/>
         </w:rPr>
-        <w:t>Un menú principal en el cual podrán ver información general de la web, esta información podrá</w:t>
-      </w:r>
-      <w:r>
-        <w:rPr>
-          <w:sz w:val="24"/>
-          <w:szCs w:val="24"/>
-        </w:rPr>
-        <w:t xml:space="preserve"> </w:t>
-      </w:r>
-      <w:r>
-        <w:rPr>
-          <w:sz w:val="24"/>
-          <w:szCs w:val="24"/>
-        </w:rPr>
-        <w:t>ser modificada por los administradores, canciones mejores valoradas y canciones más</w:t>
-      </w:r>
-      <w:r>
-        <w:rPr>
-          <w:sz w:val="24"/>
-          <w:szCs w:val="24"/>
-        </w:rPr>
-        <w:t xml:space="preserve"> </w:t>
-      </w:r>
-      <w:r>
-        <w:rPr>
-          <w:sz w:val="24"/>
-          <w:szCs w:val="24"/>
-        </w:rPr>
-        <w:t>escuchadas.</w:t>
+        <w:t xml:space="preserve">El usuario normal </w:t>
+      </w:r>
+      <w:r>
+        <w:rPr>
+          <w:sz w:val="24"/>
+          <w:szCs w:val="24"/>
+        </w:rPr>
+        <w:t xml:space="preserve">podrá ver </w:t>
+      </w:r>
+      <w:r>
+        <w:rPr>
+          <w:sz w:val="24"/>
+          <w:szCs w:val="24"/>
+        </w:rPr>
+        <w:t>en la pantalla principal las canciones más escuchadas y podrá loguearse o registrarse en la web. Ya logueado podrá acceder a las diferentes pantallas donde</w:t>
+      </w:r>
+      <w:r>
+        <w:rPr>
+          <w:sz w:val="24"/>
+          <w:szCs w:val="24"/>
+        </w:rPr>
+        <w:t xml:space="preserve"> puede buscar canciones, podrá valorar, escuchar y comentar dichas canciones. También podrán añadirla a playlist que estos mismos usuarios hayan creado anteriormente en la pantalla de playlist.</w:t>
       </w:r>
     </w:p>
     <w:p>
@@ -138,65 +117,7 @@
           <w:sz w:val="24"/>
           <w:szCs w:val="24"/>
         </w:rPr>
-        <w:t xml:space="preserve">Una pantalla de </w:t>
-      </w:r>
-      <w:proofErr w:type="spellStart"/>
-      <w:r>
-        <w:rPr>
-          <w:sz w:val="24"/>
-          <w:szCs w:val="24"/>
-        </w:rPr>
-        <w:t>login</w:t>
-      </w:r>
-      <w:proofErr w:type="spellEnd"/>
-      <w:r>
-        <w:rPr>
-          <w:sz w:val="24"/>
-          <w:szCs w:val="24"/>
-        </w:rPr>
-        <w:t xml:space="preserve"> donde a través de un formulario</w:t>
-      </w:r>
-      <w:r>
-        <w:rPr>
-          <w:sz w:val="24"/>
-          <w:szCs w:val="24"/>
-        </w:rPr>
-        <w:t xml:space="preserve"> </w:t>
-      </w:r>
-      <w:r>
-        <w:rPr>
-          <w:sz w:val="24"/>
-          <w:szCs w:val="24"/>
-        </w:rPr>
-        <w:t>los usuarios pueden acceder a la</w:t>
-      </w:r>
-      <w:r>
-        <w:rPr>
-          <w:sz w:val="24"/>
-          <w:szCs w:val="24"/>
-        </w:rPr>
-        <w:t xml:space="preserve"> </w:t>
-      </w:r>
-      <w:r>
-        <w:rPr>
-          <w:sz w:val="24"/>
-          <w:szCs w:val="24"/>
-        </w:rPr>
-        <w:t>aplicación. Otra pantalla que a través de un formulario los usuarios se podrán registrar para</w:t>
-      </w:r>
-      <w:r>
-        <w:rPr>
-          <w:sz w:val="24"/>
-          <w:szCs w:val="24"/>
-        </w:rPr>
-        <w:t xml:space="preserve"> </w:t>
-      </w:r>
-      <w:r>
-        <w:rPr>
-          <w:sz w:val="24"/>
-          <w:szCs w:val="24"/>
-        </w:rPr>
-        <w:t>poder acceder a la web.</w:t>
+        <w:t>Dichos usuarios podrán escuchar las playlist que hayan creado ellos mismos. También podrán modificar sus datos. También podrán acceder al foro donde podrán crear nuevos hilos e incluso entrar en hilos creados y comentar.</w:t>
       </w:r>
     </w:p>
     <w:p>
@@ -211,56 +132,7 @@
           <w:sz w:val="24"/>
           <w:szCs w:val="24"/>
         </w:rPr>
-        <w:t>Cada</w:t>
-      </w:r>
-      <w:r>
-        <w:rPr>
-          <w:sz w:val="24"/>
-          <w:szCs w:val="24"/>
-        </w:rPr>
-        <w:t xml:space="preserve"> usuario</w:t>
-      </w:r>
-      <w:r>
-        <w:rPr>
-          <w:sz w:val="24"/>
-          <w:szCs w:val="24"/>
-        </w:rPr>
-        <w:t xml:space="preserve"> tendrá una página</w:t>
-      </w:r>
-      <w:r>
-        <w:rPr>
-          <w:sz w:val="24"/>
-          <w:szCs w:val="24"/>
-        </w:rPr>
-        <w:t xml:space="preserve"> donde podrá añadir, modificar o eliminar </w:t>
-      </w:r>
-      <w:r>
-        <w:rPr>
-          <w:sz w:val="24"/>
-          <w:szCs w:val="24"/>
-        </w:rPr>
-        <w:t xml:space="preserve">su propio </w:t>
-      </w:r>
-      <w:r>
-        <w:rPr>
-          <w:sz w:val="24"/>
-          <w:szCs w:val="24"/>
-        </w:rPr>
-        <w:t>contenido. Cuando el usuario añada una</w:t>
-      </w:r>
-      <w:r>
-        <w:rPr>
-          <w:sz w:val="24"/>
-          <w:szCs w:val="24"/>
-        </w:rPr>
-        <w:t xml:space="preserve"> </w:t>
-      </w:r>
-      <w:r>
-        <w:rPr>
-          <w:sz w:val="24"/>
-          <w:szCs w:val="24"/>
-        </w:rPr>
-        <w:t xml:space="preserve">nueva canción deberá especificar el título y género de la canción. </w:t>
+        <w:t>Otra acción que tendrán disponible es acceder a la pantalla Sobre Nosotros donde podrán mandar una duda o sugerencia a los administradores.</w:t>
       </w:r>
     </w:p>
     <w:p>
@@ -275,63 +147,7 @@
           <w:sz w:val="24"/>
           <w:szCs w:val="24"/>
         </w:rPr>
-        <w:t>Otra pantalla donde usuarios puedan buscar contenido que hayan subido otros usuarios, para</w:t>
-      </w:r>
-      <w:r>
-        <w:rPr>
-          <w:sz w:val="24"/>
-          <w:szCs w:val="24"/>
-        </w:rPr>
-        <w:t xml:space="preserve"> </w:t>
-      </w:r>
-      <w:r>
-        <w:rPr>
-          <w:sz w:val="24"/>
-          <w:szCs w:val="24"/>
-        </w:rPr>
-        <w:t>realizar esta búsqueda se implementará un filtro para buscar por artista y género. En esta</w:t>
-      </w:r>
-      <w:r>
-        <w:rPr>
-          <w:sz w:val="24"/>
-          <w:szCs w:val="24"/>
-        </w:rPr>
-        <w:t xml:space="preserve"> </w:t>
-      </w:r>
-      <w:r>
-        <w:rPr>
-          <w:sz w:val="24"/>
-          <w:szCs w:val="24"/>
-        </w:rPr>
-        <w:t>pantalla podrán acceder a la canción y podrán escucharla, valorarla y comentarla. En esta</w:t>
-      </w:r>
-      <w:r>
-        <w:rPr>
-          <w:sz w:val="24"/>
-          <w:szCs w:val="24"/>
-        </w:rPr>
-        <w:t xml:space="preserve"> </w:t>
-      </w:r>
-      <w:r>
-        <w:rPr>
-          <w:sz w:val="24"/>
-          <w:szCs w:val="24"/>
-        </w:rPr>
-        <w:t>pantalla también se implementará un botón en el cual puedan añadir dicha canción a la playlist</w:t>
-      </w:r>
-      <w:r>
-        <w:rPr>
-          <w:sz w:val="24"/>
-          <w:szCs w:val="24"/>
-        </w:rPr>
-        <w:t xml:space="preserve"> </w:t>
-      </w:r>
-      <w:r>
-        <w:rPr>
-          <w:sz w:val="24"/>
-          <w:szCs w:val="24"/>
-        </w:rPr>
-        <w:t>que el usuario decida.</w:t>
+        <w:t xml:space="preserve">El otro tipo de usuario que habrá en la aplicación es el usuario administrador, este usuario podrá hacer todo lo que un usuario normal puede hacer en la web. </w:t>
       </w:r>
     </w:p>
     <w:p>
@@ -346,337 +162,14 @@
           <w:sz w:val="24"/>
           <w:szCs w:val="24"/>
         </w:rPr>
-        <w:t>Otra pantalla donde se implementará un foro, en la que usuarios pueden crear hilos de discusión</w:t>
-      </w:r>
-      <w:r>
-        <w:rPr>
-          <w:sz w:val="24"/>
-          <w:szCs w:val="24"/>
-        </w:rPr>
-        <w:t xml:space="preserve"> </w:t>
-      </w:r>
-      <w:r>
-        <w:rPr>
-          <w:sz w:val="24"/>
-          <w:szCs w:val="24"/>
-        </w:rPr>
-        <w:t>y donde puedan poner dudas y preguntas y donde demás usuarios y administradores podrán</w:t>
-      </w:r>
-      <w:r>
-        <w:rPr>
-          <w:sz w:val="24"/>
-          <w:szCs w:val="24"/>
-        </w:rPr>
-        <w:t xml:space="preserve"> </w:t>
-      </w:r>
-      <w:r>
-        <w:rPr>
-          <w:sz w:val="24"/>
-          <w:szCs w:val="24"/>
-        </w:rPr>
-        <w:t>responder y ayudarle con algún problema que tengan. Estos hilos de discusión podrán ser</w:t>
-      </w:r>
-      <w:r>
-        <w:rPr>
-          <w:sz w:val="24"/>
-          <w:szCs w:val="24"/>
-        </w:rPr>
-        <w:t xml:space="preserve"> </w:t>
-      </w:r>
-      <w:r>
-        <w:rPr>
-          <w:sz w:val="24"/>
-          <w:szCs w:val="24"/>
-        </w:rPr>
-        <w:t>cerrados por los administradores.</w:t>
-      </w:r>
-    </w:p>
-    <w:p>
-      <w:pPr>
-        <w:rPr>
-          <w:sz w:val="24"/>
-          <w:szCs w:val="24"/>
-        </w:rPr>
-      </w:pPr>
-      <w:r>
-        <w:rPr>
-          <w:sz w:val="24"/>
-          <w:szCs w:val="24"/>
-        </w:rPr>
-        <w:t>Una pantalla donde los usuarios puedan modificar sus datos, tal que datos de contacto, su</w:t>
-      </w:r>
-      <w:r>
-        <w:rPr>
-          <w:sz w:val="24"/>
-          <w:szCs w:val="24"/>
-        </w:rPr>
-        <w:t xml:space="preserve"> </w:t>
-      </w:r>
-      <w:r>
-        <w:rPr>
-          <w:sz w:val="24"/>
-          <w:szCs w:val="24"/>
-        </w:rPr>
-        <w:t>imagen e incluso cambiar su contraseña.</w:t>
-      </w:r>
-    </w:p>
-    <w:p>
-      <w:pPr>
-        <w:rPr>
-          <w:sz w:val="24"/>
-          <w:szCs w:val="24"/>
-        </w:rPr>
-      </w:pPr>
-      <w:r>
-        <w:rPr>
-          <w:sz w:val="24"/>
-          <w:szCs w:val="24"/>
-        </w:rPr>
-        <w:t>Una pantalla que solo tendrán acceso los administradores donde podrán acceder a diferentes</w:t>
-      </w:r>
-      <w:r>
-        <w:rPr>
-          <w:sz w:val="24"/>
-          <w:szCs w:val="24"/>
-        </w:rPr>
-        <w:t xml:space="preserve"> </w:t>
-      </w:r>
-      <w:r>
-        <w:rPr>
-          <w:sz w:val="24"/>
-          <w:szCs w:val="24"/>
-        </w:rPr>
-        <w:t>paneles, un panel para la administración de usuarios, donde puedan inhabilitar el acceso a la</w:t>
-      </w:r>
-      <w:r>
-        <w:rPr>
-          <w:sz w:val="24"/>
-          <w:szCs w:val="24"/>
-        </w:rPr>
-        <w:t xml:space="preserve"> </w:t>
-      </w:r>
-      <w:r>
-        <w:rPr>
-          <w:sz w:val="24"/>
-          <w:szCs w:val="24"/>
-        </w:rPr>
-        <w:t>web a ciertos usuarios. Otro panel para la administración de canciones, si alguna canción tiene</w:t>
-      </w:r>
-      <w:r>
-        <w:rPr>
-          <w:sz w:val="24"/>
-          <w:szCs w:val="24"/>
-        </w:rPr>
-        <w:t xml:space="preserve"> </w:t>
-      </w:r>
-      <w:r>
-        <w:rPr>
-          <w:sz w:val="24"/>
-          <w:szCs w:val="24"/>
-        </w:rPr>
-        <w:t>copyright el administrador puede borrarla. Un último panel donde el administrador pueda</w:t>
-      </w:r>
-      <w:r>
-        <w:rPr>
-          <w:sz w:val="24"/>
-          <w:szCs w:val="24"/>
-        </w:rPr>
-        <w:t xml:space="preserve"> </w:t>
-      </w:r>
-      <w:r>
-        <w:rPr>
-          <w:sz w:val="24"/>
-          <w:szCs w:val="24"/>
-        </w:rPr>
-        <w:t>modificar toda la información relacionada con el menú principal.</w:t>
-      </w:r>
-    </w:p>
-    <w:p>
-      <w:pPr>
-        <w:rPr>
-          <w:sz w:val="24"/>
-          <w:szCs w:val="24"/>
-        </w:rPr>
-      </w:pPr>
-      <w:r>
-        <w:rPr>
-          <w:sz w:val="24"/>
-          <w:szCs w:val="24"/>
-        </w:rPr>
-        <w:t>Una última pantalla About Us, donde a través de un formulario puedan mandar ruegos o</w:t>
-      </w:r>
-      <w:r>
-        <w:rPr>
-          <w:sz w:val="24"/>
-          <w:szCs w:val="24"/>
-        </w:rPr>
-        <w:t xml:space="preserve"> </w:t>
-      </w:r>
-      <w:r>
-        <w:rPr>
-          <w:sz w:val="24"/>
-          <w:szCs w:val="24"/>
-        </w:rPr>
-        <w:t>preguntas a los administradores de la web.</w:t>
-      </w:r>
-    </w:p>
-    <w:p>
-      <w:pPr>
-        <w:rPr>
-          <w:sz w:val="24"/>
-          <w:szCs w:val="24"/>
-        </w:rPr>
-      </w:pPr>
-      <w:r>
-        <w:rPr>
-          <w:sz w:val="24"/>
-          <w:szCs w:val="24"/>
-        </w:rPr>
-        <w:lastRenderedPageBreak/>
-        <w:t xml:space="preserve">Habrá </w:t>
-      </w:r>
-      <w:r>
-        <w:rPr>
-          <w:sz w:val="24"/>
-          <w:szCs w:val="24"/>
-        </w:rPr>
-        <w:t>tres</w:t>
-      </w:r>
-      <w:r>
-        <w:rPr>
-          <w:sz w:val="24"/>
-          <w:szCs w:val="24"/>
-        </w:rPr>
-        <w:t xml:space="preserve"> tipos de roles en la web,</w:t>
-      </w:r>
-      <w:r>
-        <w:rPr>
-          <w:sz w:val="24"/>
-          <w:szCs w:val="24"/>
-        </w:rPr>
-        <w:t xml:space="preserve"> un rol usuario no logueado,</w:t>
-      </w:r>
-      <w:r>
-        <w:rPr>
-          <w:sz w:val="24"/>
-          <w:szCs w:val="24"/>
-        </w:rPr>
-        <w:t xml:space="preserve"> un rol usuario </w:t>
-      </w:r>
-      <w:r>
-        <w:rPr>
-          <w:sz w:val="24"/>
-          <w:szCs w:val="24"/>
-        </w:rPr>
-        <w:t xml:space="preserve">logueado </w:t>
-      </w:r>
-      <w:r>
-        <w:rPr>
-          <w:sz w:val="24"/>
-          <w:szCs w:val="24"/>
-        </w:rPr>
-        <w:t>y el rol administrador.</w:t>
-      </w:r>
-    </w:p>
-    <w:p>
-      <w:pPr>
-        <w:rPr>
-          <w:sz w:val="24"/>
-          <w:szCs w:val="24"/>
-        </w:rPr>
-      </w:pPr>
-      <w:r>
-        <w:rPr>
-          <w:sz w:val="24"/>
-          <w:szCs w:val="24"/>
-        </w:rPr>
-        <w:t>El usuario administrador, tendrá acceso completo a la web, podrá administrar a los usuarios de</w:t>
-      </w:r>
-      <w:r>
-        <w:rPr>
-          <w:sz w:val="24"/>
-          <w:szCs w:val="24"/>
-        </w:rPr>
-        <w:t xml:space="preserve"> </w:t>
-      </w:r>
-      <w:r>
-        <w:rPr>
-          <w:sz w:val="24"/>
-          <w:szCs w:val="24"/>
-        </w:rPr>
-        <w:t>la web, podrá cerrar hilos de discusión en el foro y modificar las canciones de la playlist</w:t>
-      </w:r>
-      <w:r>
-        <w:rPr>
-          <w:sz w:val="24"/>
-          <w:szCs w:val="24"/>
-        </w:rPr>
-        <w:t xml:space="preserve"> </w:t>
-      </w:r>
-      <w:r>
-        <w:rPr>
-          <w:sz w:val="24"/>
-          <w:szCs w:val="24"/>
-        </w:rPr>
-        <w:t>predefinida de la web.</w:t>
-      </w:r>
-    </w:p>
-    <w:p>
-      <w:pPr>
-        <w:rPr>
-          <w:sz w:val="24"/>
-          <w:szCs w:val="24"/>
-        </w:rPr>
-      </w:pPr>
-      <w:r>
-        <w:rPr>
-          <w:sz w:val="24"/>
-          <w:szCs w:val="24"/>
-        </w:rPr>
-        <w:t>El rol usuario tendrá acceso a toda la web menos a la pantalla de administrador, podrá crear sus</w:t>
-      </w:r>
-      <w:r>
-        <w:rPr>
-          <w:sz w:val="24"/>
-          <w:szCs w:val="24"/>
-        </w:rPr>
-        <w:t xml:space="preserve"> </w:t>
-      </w:r>
-      <w:r>
-        <w:rPr>
-          <w:sz w:val="24"/>
-          <w:szCs w:val="24"/>
-        </w:rPr>
-        <w:t>propias playlist, acceder al contenido de los demás usuarios, valorarlo, crear contenido,</w:t>
-      </w:r>
-      <w:r>
-        <w:rPr>
-          <w:sz w:val="24"/>
-          <w:szCs w:val="24"/>
-        </w:rPr>
-        <w:t xml:space="preserve"> </w:t>
-      </w:r>
-      <w:r>
-        <w:rPr>
-          <w:sz w:val="24"/>
-          <w:szCs w:val="24"/>
-        </w:rPr>
-        <w:t>responder preguntas en el foro y modificar sus datos.</w:t>
-      </w:r>
-    </w:p>
-    <w:p>
-      <w:pPr>
-        <w:rPr>
-          <w:sz w:val="24"/>
-          <w:szCs w:val="24"/>
-        </w:rPr>
-      </w:pPr>
-      <w:r>
-        <w:rPr>
-          <w:sz w:val="24"/>
-          <w:szCs w:val="24"/>
-        </w:rPr>
-        <w:t>El rol usuario no logueado podrá solo acceder al Sobre Nosotros y a la pantalla de canciones sin poder evaluar ni comentar solo escuchar la canción.</w:t>
+        <w:t>Aparte de todo lo anterior, podrá modificar la información del menú principal, podrá borrar usuarios de la web, podrá administrar las canciones</w:t>
+      </w:r>
+      <w:r>
+        <w:rPr>
+          <w:sz w:val="24"/>
+          <w:szCs w:val="24"/>
+        </w:rPr>
+        <w:t>, dentro del foro podrá moderar los mensajes escritos o hilos creados de tal forma que no haya contenido inapropiado dentro de la web.</w:t>
       </w:r>
     </w:p>
     <w:sectPr>

</xml_diff>